<commit_message>
commit after 1 month
</commit_message>
<xml_diff>
--- a/reports and manuals/electrical_report_anbu.docx
+++ b/reports and manuals/electrical_report_anbu.docx
@@ -944,7 +944,19 @@
         <w:rPr>
           <w:strike/>
         </w:rPr>
-        <w:t xml:space="preserve"> not cooking this up by myself. I learn this from this video:</w:t>
+        <w:t xml:space="preserve"> not cooking this up by myself. I learn</w:t>
+      </w:r>
+      <w:r>
+        <w:rPr>
+          <w:strike/>
+        </w:rPr>
+        <w:t>t</w:t>
+      </w:r>
+      <w:r>
+        <w:rPr>
+          <w:strike/>
+        </w:rPr>
+        <w:t xml:space="preserve"> this from this video:</w:t>
       </w:r>
     </w:p>
     <w:p>

</xml_diff>